<commit_message>
Add database seed and schema
</commit_message>
<xml_diff>
--- a/Documentation.docx
+++ b/Documentation.docx
@@ -6005,10 +6005,12 @@
         <w:t xml:space="preserve"> (to automatically format </w:t>
       </w:r>
       <w:proofErr w:type="spellStart"/>
+      <w:proofErr w:type="gramStart"/>
       <w:r>
         <w:t>schema.prisma</w:t>
       </w:r>
       <w:proofErr w:type="spellEnd"/>
+      <w:proofErr w:type="gramEnd"/>
       <w:r>
         <w:t xml:space="preserve"> file</w:t>
       </w:r>
@@ -6056,6 +6058,432 @@
                     <a:xfrm>
                       <a:off x="0" y="0"/>
                       <a:ext cx="2340045" cy="1407760"/>
+                    </a:xfrm>
+                    <a:prstGeom prst="rect">
+                      <a:avLst/>
+                    </a:prstGeom>
+                  </pic:spPr>
+                </pic:pic>
+              </a:graphicData>
+            </a:graphic>
+          </wp:inline>
+        </w:drawing>
+      </w:r>
+    </w:p>
+    <w:p>
+      <w:pPr>
+        <w:ind w:left="0" w:firstLine="0"/>
+        <w:jc w:val="center"/>
+      </w:pPr>
+    </w:p>
+    <w:p>
+      <w:pPr>
+        <w:pStyle w:val="ListParagraph"/>
+        <w:numPr>
+          <w:ilvl w:val="0"/>
+          <w:numId w:val="2"/>
+        </w:numPr>
+        <w:jc w:val="left"/>
+      </w:pPr>
+      <w:r>
+        <w:t xml:space="preserve">Write the schema </w:t>
+      </w:r>
+      <w:proofErr w:type="gramStart"/>
+      <w:r>
+        <w:t>codes</w:t>
+      </w:r>
+      <w:proofErr w:type="gramEnd"/>
+    </w:p>
+    <w:p>
+      <w:pPr>
+        <w:ind w:left="0" w:firstLine="0"/>
+        <w:jc w:val="left"/>
+        <w:rPr>
+          <w:b/>
+          <w:bCs/>
+        </w:rPr>
+      </w:pPr>
+      <w:r>
+        <w:rPr>
+          <w:b/>
+          <w:bCs/>
+          <w:highlight w:val="yellow"/>
+        </w:rPr>
+        <w:t>Fixed ERD</w:t>
+      </w:r>
+    </w:p>
+    <w:p>
+      <w:pPr>
+        <w:ind w:left="0" w:firstLine="0"/>
+        <w:jc w:val="left"/>
+      </w:pPr>
+    </w:p>
+    <w:p>
+      <w:pPr>
+        <w:ind w:left="0" w:firstLine="0"/>
+        <w:jc w:val="center"/>
+      </w:pPr>
+      <w:r>
+        <w:rPr>
+          <w:noProof/>
+        </w:rPr>
+        <w:drawing>
+          <wp:inline distT="0" distB="0" distL="0" distR="0" wp14:anchorId="23276788" wp14:editId="000ECA7D">
+            <wp:extent cx="4190162" cy="4693391"/>
+            <wp:effectExtent l="0" t="0" r="1270" b="5715"/>
+            <wp:docPr id="2048482673" name="Picture 1"/>
+            <wp:cNvGraphicFramePr>
+              <a:graphicFrameLocks xmlns:a="http://schemas.openxmlformats.org/drawingml/2006/main" noChangeAspect="1"/>
+            </wp:cNvGraphicFramePr>
+            <a:graphic xmlns:a="http://schemas.openxmlformats.org/drawingml/2006/main">
+              <a:graphicData uri="http://schemas.openxmlformats.org/drawingml/2006/picture">
+                <pic:pic xmlns:pic="http://schemas.openxmlformats.org/drawingml/2006/picture">
+                  <pic:nvPicPr>
+                    <pic:cNvPr id="2048482673" name="Picture 2048482673"/>
+                    <pic:cNvPicPr/>
+                  </pic:nvPicPr>
+                  <pic:blipFill>
+                    <a:blip r:embed="rId71" cstate="print">
+                      <a:extLst>
+                        <a:ext uri="{28A0092B-C50C-407E-A947-70E740481C1C}">
+                          <a14:useLocalDpi xmlns:a14="http://schemas.microsoft.com/office/drawing/2010/main" val="0"/>
+                        </a:ext>
+                      </a:extLst>
+                    </a:blip>
+                    <a:stretch>
+                      <a:fillRect/>
+                    </a:stretch>
+                  </pic:blipFill>
+                  <pic:spPr>
+                    <a:xfrm>
+                      <a:off x="0" y="0"/>
+                      <a:ext cx="4263710" cy="4775771"/>
+                    </a:xfrm>
+                    <a:prstGeom prst="rect">
+                      <a:avLst/>
+                    </a:prstGeom>
+                  </pic:spPr>
+                </pic:pic>
+              </a:graphicData>
+            </a:graphic>
+          </wp:inline>
+        </w:drawing>
+      </w:r>
+    </w:p>
+    <w:p>
+      <w:pPr>
+        <w:pStyle w:val="ListParagraph"/>
+        <w:numPr>
+          <w:ilvl w:val="0"/>
+          <w:numId w:val="2"/>
+        </w:numPr>
+        <w:jc w:val="left"/>
+      </w:pPr>
+      <w:r>
+        <w:lastRenderedPageBreak/>
+        <w:t xml:space="preserve">Modify </w:t>
+      </w:r>
+      <w:proofErr w:type="gramStart"/>
+      <w:r>
+        <w:t>server/</w:t>
+      </w:r>
+      <w:proofErr w:type="spellStart"/>
+      <w:r>
+        <w:t>package.json</w:t>
+      </w:r>
+      <w:proofErr w:type="spellEnd"/>
+      <w:proofErr w:type="gramEnd"/>
+    </w:p>
+    <w:p>
+      <w:pPr>
+        <w:ind w:left="0" w:firstLine="0"/>
+        <w:jc w:val="left"/>
+      </w:pPr>
+    </w:p>
+    <w:p>
+      <w:pPr>
+        <w:ind w:left="0" w:firstLine="0"/>
+        <w:jc w:val="left"/>
+      </w:pPr>
+      <w:r>
+        <w:drawing>
+          <wp:inline distT="0" distB="0" distL="0" distR="0" wp14:anchorId="255AD9E7" wp14:editId="59406A2C">
+            <wp:extent cx="5731510" cy="1930400"/>
+            <wp:effectExtent l="0" t="0" r="0" b="0"/>
+            <wp:docPr id="85132612" name="Picture 1" descr="A screen shot of a computer&#10;&#10;Description automatically generated"/>
+            <wp:cNvGraphicFramePr>
+              <a:graphicFrameLocks xmlns:a="http://schemas.openxmlformats.org/drawingml/2006/main" noChangeAspect="1"/>
+            </wp:cNvGraphicFramePr>
+            <a:graphic xmlns:a="http://schemas.openxmlformats.org/drawingml/2006/main">
+              <a:graphicData uri="http://schemas.openxmlformats.org/drawingml/2006/picture">
+                <pic:pic xmlns:pic="http://schemas.openxmlformats.org/drawingml/2006/picture">
+                  <pic:nvPicPr>
+                    <pic:cNvPr id="85132612" name="Picture 1" descr="A screen shot of a computer&#10;&#10;Description automatically generated"/>
+                    <pic:cNvPicPr/>
+                  </pic:nvPicPr>
+                  <pic:blipFill>
+                    <a:blip r:embed="rId72"/>
+                    <a:stretch>
+                      <a:fillRect/>
+                    </a:stretch>
+                  </pic:blipFill>
+                  <pic:spPr>
+                    <a:xfrm>
+                      <a:off x="0" y="0"/>
+                      <a:ext cx="5731510" cy="1930400"/>
+                    </a:xfrm>
+                    <a:prstGeom prst="rect">
+                      <a:avLst/>
+                    </a:prstGeom>
+                  </pic:spPr>
+                </pic:pic>
+              </a:graphicData>
+            </a:graphic>
+          </wp:inline>
+        </w:drawing>
+      </w:r>
+    </w:p>
+    <w:p>
+      <w:pPr>
+        <w:ind w:left="0" w:firstLine="0"/>
+        <w:jc w:val="left"/>
+      </w:pPr>
+    </w:p>
+    <w:p>
+      <w:pPr>
+        <w:pStyle w:val="ListParagraph"/>
+        <w:numPr>
+          <w:ilvl w:val="0"/>
+          <w:numId w:val="2"/>
+        </w:numPr>
+        <w:jc w:val="left"/>
+      </w:pPr>
+      <w:r>
+        <w:t>Modify server</w:t>
+      </w:r>
+      <w:proofErr w:type="gramStart"/>
+      <w:r>
+        <w:t>/.env</w:t>
+      </w:r>
+      <w:proofErr w:type="gramEnd"/>
+    </w:p>
+    <w:p>
+      <w:pPr>
+        <w:ind w:left="0" w:firstLine="0"/>
+        <w:jc w:val="left"/>
+      </w:pPr>
+    </w:p>
+    <w:p>
+      <w:pPr>
+        <w:ind w:left="0" w:firstLine="0"/>
+        <w:jc w:val="left"/>
+      </w:pPr>
+      <w:r>
+        <w:drawing>
+          <wp:inline distT="0" distB="0" distL="0" distR="0" wp14:anchorId="57BE8F4E" wp14:editId="46F4F52B">
+            <wp:extent cx="5731510" cy="1184910"/>
+            <wp:effectExtent l="0" t="0" r="0" b="0"/>
+            <wp:docPr id="709682671" name="Picture 1" descr="A screen shot of a computer&#10;&#10;Description automatically generated"/>
+            <wp:cNvGraphicFramePr>
+              <a:graphicFrameLocks xmlns:a="http://schemas.openxmlformats.org/drawingml/2006/main" noChangeAspect="1"/>
+            </wp:cNvGraphicFramePr>
+            <a:graphic xmlns:a="http://schemas.openxmlformats.org/drawingml/2006/main">
+              <a:graphicData uri="http://schemas.openxmlformats.org/drawingml/2006/picture">
+                <pic:pic xmlns:pic="http://schemas.openxmlformats.org/drawingml/2006/picture">
+                  <pic:nvPicPr>
+                    <pic:cNvPr id="709682671" name="Picture 1" descr="A screen shot of a computer&#10;&#10;Description automatically generated"/>
+                    <pic:cNvPicPr/>
+                  </pic:nvPicPr>
+                  <pic:blipFill>
+                    <a:blip r:embed="rId73"/>
+                    <a:stretch>
+                      <a:fillRect/>
+                    </a:stretch>
+                  </pic:blipFill>
+                  <pic:spPr>
+                    <a:xfrm>
+                      <a:off x="0" y="0"/>
+                      <a:ext cx="5731510" cy="1184910"/>
+                    </a:xfrm>
+                    <a:prstGeom prst="rect">
+                      <a:avLst/>
+                    </a:prstGeom>
+                  </pic:spPr>
+                </pic:pic>
+              </a:graphicData>
+            </a:graphic>
+          </wp:inline>
+        </w:drawing>
+      </w:r>
+    </w:p>
+    <w:p>
+      <w:pPr>
+        <w:ind w:left="0" w:firstLine="0"/>
+        <w:jc w:val="left"/>
+      </w:pPr>
+    </w:p>
+    <w:p>
+      <w:pPr>
+        <w:pStyle w:val="ListParagraph"/>
+        <w:numPr>
+          <w:ilvl w:val="0"/>
+          <w:numId w:val="2"/>
+        </w:numPr>
+        <w:jc w:val="left"/>
+      </w:pPr>
+      <w:r>
+        <w:t xml:space="preserve">(Terminal) </w:t>
+      </w:r>
+      <w:proofErr w:type="spellStart"/>
+      <w:r>
+        <w:t>npx</w:t>
+      </w:r>
+      <w:proofErr w:type="spellEnd"/>
+      <w:r>
+        <w:t xml:space="preserve"> </w:t>
+      </w:r>
+      <w:proofErr w:type="spellStart"/>
+      <w:r>
+        <w:t>prisma</w:t>
+      </w:r>
+      <w:proofErr w:type="spellEnd"/>
+      <w:r>
+        <w:t xml:space="preserve"> </w:t>
+      </w:r>
+      <w:proofErr w:type="gramStart"/>
+      <w:r>
+        <w:t>generate</w:t>
+      </w:r>
+      <w:proofErr w:type="gramEnd"/>
+    </w:p>
+    <w:p>
+      <w:pPr>
+        <w:pStyle w:val="ListParagraph"/>
+        <w:numPr>
+          <w:ilvl w:val="0"/>
+          <w:numId w:val="2"/>
+        </w:numPr>
+        <w:jc w:val="left"/>
+      </w:pPr>
+      <w:r>
+        <w:t xml:space="preserve">(Terminal) </w:t>
+      </w:r>
+      <w:proofErr w:type="spellStart"/>
+      <w:r>
+        <w:t>npx</w:t>
+      </w:r>
+      <w:proofErr w:type="spellEnd"/>
+      <w:r>
+        <w:t xml:space="preserve"> </w:t>
+      </w:r>
+      <w:proofErr w:type="spellStart"/>
+      <w:r>
+        <w:t>prisma</w:t>
+      </w:r>
+      <w:proofErr w:type="spellEnd"/>
+      <w:r>
+        <w:t xml:space="preserve"> migrate dev --name </w:t>
+      </w:r>
+      <w:proofErr w:type="spellStart"/>
+      <w:proofErr w:type="gramStart"/>
+      <w:r>
+        <w:t>init</w:t>
+      </w:r>
+      <w:proofErr w:type="spellEnd"/>
+      <w:proofErr w:type="gramEnd"/>
+    </w:p>
+    <w:p>
+      <w:pPr>
+        <w:pStyle w:val="ListParagraph"/>
+        <w:numPr>
+          <w:ilvl w:val="0"/>
+          <w:numId w:val="2"/>
+        </w:numPr>
+        <w:jc w:val="left"/>
+      </w:pPr>
+      <w:r>
+        <w:t xml:space="preserve">(Terminal) </w:t>
+      </w:r>
+      <w:proofErr w:type="spellStart"/>
+      <w:r>
+        <w:t>npm</w:t>
+      </w:r>
+      <w:proofErr w:type="spellEnd"/>
+      <w:r>
+        <w:t xml:space="preserve"> run </w:t>
+      </w:r>
+      <w:proofErr w:type="gramStart"/>
+      <w:r>
+        <w:t>seed</w:t>
+      </w:r>
+      <w:proofErr w:type="gramEnd"/>
+    </w:p>
+    <w:p>
+      <w:pPr>
+        <w:pStyle w:val="ListParagraph"/>
+        <w:numPr>
+          <w:ilvl w:val="0"/>
+          <w:numId w:val="2"/>
+        </w:numPr>
+        <w:jc w:val="left"/>
+      </w:pPr>
+      <w:r>
+        <w:t xml:space="preserve">(Terminal – if we setup the schema incorrectly) </w:t>
+      </w:r>
+      <w:proofErr w:type="spellStart"/>
+      <w:r>
+        <w:t>npx</w:t>
+      </w:r>
+      <w:proofErr w:type="spellEnd"/>
+      <w:r>
+        <w:t xml:space="preserve"> </w:t>
+      </w:r>
+      <w:proofErr w:type="spellStart"/>
+      <w:r>
+        <w:t>prisma</w:t>
+      </w:r>
+      <w:proofErr w:type="spellEnd"/>
+      <w:r>
+        <w:t xml:space="preserve"> migrate reset</w:t>
+      </w:r>
+    </w:p>
+    <w:p>
+      <w:pPr>
+        <w:ind w:left="0" w:firstLine="0"/>
+        <w:jc w:val="left"/>
+      </w:pPr>
+    </w:p>
+    <w:p>
+      <w:pPr>
+        <w:ind w:left="0" w:firstLine="0"/>
+        <w:jc w:val="center"/>
+      </w:pPr>
+      <w:r>
+        <w:drawing>
+          <wp:inline distT="0" distB="0" distL="0" distR="0" wp14:anchorId="4EC69B64" wp14:editId="419411B7">
+            <wp:extent cx="5012558" cy="3748035"/>
+            <wp:effectExtent l="0" t="0" r="4445" b="0"/>
+            <wp:docPr id="348594835" name="Picture 1"/>
+            <wp:cNvGraphicFramePr>
+              <a:graphicFrameLocks xmlns:a="http://schemas.openxmlformats.org/drawingml/2006/main" noChangeAspect="1"/>
+            </wp:cNvGraphicFramePr>
+            <a:graphic xmlns:a="http://schemas.openxmlformats.org/drawingml/2006/main">
+              <a:graphicData uri="http://schemas.openxmlformats.org/drawingml/2006/picture">
+                <pic:pic xmlns:pic="http://schemas.openxmlformats.org/drawingml/2006/picture">
+                  <pic:nvPicPr>
+                    <pic:cNvPr id="348594835" name=""/>
+                    <pic:cNvPicPr/>
+                  </pic:nvPicPr>
+                  <pic:blipFill>
+                    <a:blip r:embed="rId74"/>
+                    <a:stretch>
+                      <a:fillRect/>
+                    </a:stretch>
+                  </pic:blipFill>
+                  <pic:spPr>
+                    <a:xfrm>
+                      <a:off x="0" y="0"/>
+                      <a:ext cx="5063945" cy="3786459"/>
                     </a:xfrm>
                     <a:prstGeom prst="rect">
                       <a:avLst/>

</xml_diff>